<commit_message>
Dodat novi tok za brisanje sa oglasne table
</commit_message>
<xml_diff>
--- a/SSU/SSU_6.2_Stanodavac/6.2.6_Kačenje_obaveštenja_na_oglasnu_tablu.docx
+++ b/SSU/SSU_6.2_Stanodavac/6.2.6_Kačenje_obaveštenja_na_oglasnu_tablu.docx
@@ -2870,7 +2870,42 @@
         <w:ind w:left="1837"/>
       </w:pPr>
     </w:p>
-    <w:p/>
+    <w:p>
+      <w:pPr>
+        <w:pStyle w:val="ListParagraph"/>
+        <w:ind w:left="1837"/>
+      </w:pPr>
+    </w:p>
+    <w:p>
+      <w:pPr>
+        <w:pStyle w:val="Heading3"/>
+        <w:numPr>
+          <w:ilvl w:val="2"/>
+          <w:numId w:val="6"/>
+        </w:numPr>
+        <w:ind w:left="1440"/>
+      </w:pPr>
+      <w:r>
+        <w:lastRenderedPageBreak/>
+        <w:t>Stanodavac unosi bri</w:t>
+      </w:r>
+      <w:r>
+        <w:rPr>
+          <w:lang w:val="sr-Latn-RS"/>
+        </w:rPr>
+        <w:t>še odabrano obaveštenje</w:t>
+      </w:r>
+    </w:p>
+    <w:p>
+      <w:r>
+        <w:rPr>
+          <w:b/>
+          <w:i/>
+          <w:sz w:val="32"/>
+        </w:rPr>
+        <w:tab/>
+      </w:r>
+    </w:p>
     <w:p>
       <w:pPr>
         <w:pStyle w:val="ListParagraph"/>
@@ -2921,6 +2956,82 @@
     </w:p>
     <w:p>
       <w:pPr>
+        <w:pStyle w:val="ListParagraph"/>
+        <w:numPr>
+          <w:ilvl w:val="0"/>
+          <w:numId w:val="14"/>
+        </w:numPr>
+      </w:pPr>
+      <w:r>
+        <w:t>Stanodavac</w:t>
+      </w:r>
+      <w:r>
+        <w:t xml:space="preserve"> bira obaveštenje</w:t>
+      </w:r>
+    </w:p>
+    <w:p>
+      <w:pPr>
+        <w:pStyle w:val="ListParagraph"/>
+        <w:numPr>
+          <w:ilvl w:val="0"/>
+          <w:numId w:val="14"/>
+        </w:numPr>
+      </w:pPr>
+      <w:r>
+        <w:t>Stanodavac pritiska dugme “Obriši izabrano obaveštenje”</w:t>
+      </w:r>
+    </w:p>
+    <w:p/>
+    <w:p>
+      <w:pPr>
+        <w:pStyle w:val="ListParagraph"/>
+        <w:numPr>
+          <w:ilvl w:val="0"/>
+          <w:numId w:val="3"/>
+        </w:numPr>
+        <w:rPr>
+          <w:vanish/>
+        </w:rPr>
+      </w:pPr>
+    </w:p>
+    <w:p>
+      <w:pPr>
+        <w:pStyle w:val="ListParagraph"/>
+        <w:numPr>
+          <w:ilvl w:val="0"/>
+          <w:numId w:val="3"/>
+        </w:numPr>
+        <w:rPr>
+          <w:vanish/>
+        </w:rPr>
+      </w:pPr>
+    </w:p>
+    <w:p>
+      <w:pPr>
+        <w:pStyle w:val="ListParagraph"/>
+        <w:numPr>
+          <w:ilvl w:val="1"/>
+          <w:numId w:val="3"/>
+        </w:numPr>
+        <w:rPr>
+          <w:vanish/>
+        </w:rPr>
+      </w:pPr>
+    </w:p>
+    <w:p>
+      <w:pPr>
+        <w:pStyle w:val="ListParagraph"/>
+        <w:numPr>
+          <w:ilvl w:val="1"/>
+          <w:numId w:val="3"/>
+        </w:numPr>
+        <w:rPr>
+          <w:vanish/>
+        </w:rPr>
+      </w:pPr>
+    </w:p>
+    <w:p>
+      <w:pPr>
         <w:pStyle w:val="Heading2"/>
       </w:pPr>
       <w:bookmarkStart w:id="13" w:name="_Toc3088845"/>
@@ -2963,7 +3074,7 @@
         <w:t>.</w:t>
       </w:r>
       <w:r>
-        <w:t>4</w:t>
+        <w:t>2</w:t>
       </w:r>
       <w:r>
         <w:t>.</w:t>
@@ -3004,14 +3115,23 @@
         </w:numPr>
       </w:pPr>
       <w:r>
-        <w:t xml:space="preserve">Stanodavac ostaje na strani za </w:t>
-      </w:r>
-      <w:r>
-        <w:t>kačenje na oglasnu tablu</w:t>
+        <w:t>Stanodavac ostaje na strani za</w:t>
+      </w:r>
+      <w:r>
+        <w:t xml:space="preserve"> brisanje</w:t>
+      </w:r>
+      <w:r>
+        <w:t xml:space="preserve"> i</w:t>
       </w:r>
       <w:bookmarkStart w:id="18" w:name="_GoBack"/>
       <w:bookmarkEnd w:id="18"/>
       <w:r>
+        <w:t xml:space="preserve"> </w:t>
+      </w:r>
+      <w:r>
+        <w:t>kačenje na oglasnu tablu</w:t>
+      </w:r>
+      <w:r>
         <w:t>.</w:t>
       </w:r>
     </w:p>
@@ -3035,7 +3155,7 @@
         <w:t>.</w:t>
       </w:r>
       <w:r>
-        <w:t>4</w:t>
+        <w:t>2</w:t>
       </w:r>
       <w:r>
         <w:t>.</w:t>
@@ -3105,6 +3225,64 @@
         <w:t>.</w:t>
       </w:r>
     </w:p>
+    <w:p/>
+    <w:p>
+      <w:pPr>
+        <w:pStyle w:val="Heading3"/>
+      </w:pPr>
+      <w:r>
+        <w:tab/>
+        <w:t>2.2</w:t>
+      </w:r>
+      <w:r>
+        <w:t>.2</w:t>
+      </w:r>
+      <w:r>
+        <w:t>.</w:t>
+      </w:r>
+      <w:r>
+        <w:t>2</w:t>
+      </w:r>
+      <w:r>
+        <w:t>.</w:t>
+      </w:r>
+      <w:r>
+        <w:t xml:space="preserve">a </w:t>
+      </w:r>
+      <w:r>
+        <w:t xml:space="preserve">Stanodavac nije kliknuo na dugme </w:t>
+      </w:r>
+      <w:r>
+        <w:t>“Okači na oglasnu tablu”</w:t>
+      </w:r>
+    </w:p>
+    <w:p>
+      <w:r>
+        <w:tab/>
+      </w:r>
+      <w:r>
+        <w:tab/>
+      </w:r>
+    </w:p>
+    <w:p>
+      <w:pPr>
+        <w:pStyle w:val="ListParagraph"/>
+        <w:numPr>
+          <w:ilvl w:val="0"/>
+          <w:numId w:val="15"/>
+        </w:numPr>
+      </w:pPr>
+      <w:r>
+        <w:t>Stanodavac ostaje na istoj strani</w:t>
+      </w:r>
+      <w:r>
+        <w:t xml:space="preserve"> za brisanje i kačenje</w:t>
+      </w:r>
+      <w:r>
+        <w:t xml:space="preserve"> na oglasnu tablu.</w:t>
+      </w:r>
+    </w:p>
+    <w:p/>
     <w:p>
       <w:pPr>
         <w:pStyle w:val="Heading3"/>
@@ -3961,6 +4139,119 @@
     </w:lvl>
   </w:abstractNum>
   <w:abstractNum w:abstractNumId="2" w15:restartNumberingAfterBreak="0">
+    <w:nsid w:val="364C492E"/>
+    <w:multiLevelType w:val="multilevel"/>
+    <w:tmpl w:val="019E4B7C"/>
+    <w:lvl w:ilvl="0">
+      <w:start w:val="1"/>
+      <w:numFmt w:val="decimal"/>
+      <w:lvlText w:val="%1."/>
+      <w:lvlJc w:val="left"/>
+      <w:pPr>
+        <w:ind w:left="1837" w:hanging="420"/>
+      </w:pPr>
+      <w:rPr>
+        <w:rFonts w:hint="default"/>
+      </w:rPr>
+    </w:lvl>
+    <w:lvl w:ilvl="1">
+      <w:start w:val="2"/>
+      <w:numFmt w:val="decimal"/>
+      <w:lvlText w:val="%1.%2"/>
+      <w:lvlJc w:val="left"/>
+      <w:pPr>
+        <w:ind w:left="1837" w:hanging="420"/>
+      </w:pPr>
+      <w:rPr>
+        <w:rFonts w:hint="default"/>
+      </w:rPr>
+    </w:lvl>
+    <w:lvl w:ilvl="2">
+      <w:start w:val="1"/>
+      <w:numFmt w:val="decimal"/>
+      <w:lvlText w:val="%1.%2.%3"/>
+      <w:lvlJc w:val="left"/>
+      <w:pPr>
+        <w:ind w:left="2562" w:hanging="720"/>
+      </w:pPr>
+      <w:rPr>
+        <w:rFonts w:hint="default"/>
+      </w:rPr>
+    </w:lvl>
+    <w:lvl w:ilvl="3">
+      <w:start w:val="1"/>
+      <w:numFmt w:val="lowerLetter"/>
+      <w:lvlText w:val="%1.%2.%3.%4"/>
+      <w:lvlJc w:val="left"/>
+      <w:pPr>
+        <w:ind w:left="2497" w:hanging="1080"/>
+      </w:pPr>
+      <w:rPr>
+        <w:rFonts w:hint="default"/>
+      </w:rPr>
+    </w:lvl>
+    <w:lvl w:ilvl="4">
+      <w:start w:val="1"/>
+      <w:numFmt w:val="decimal"/>
+      <w:lvlText w:val="%1.%2.%3.%4.%5"/>
+      <w:lvlJc w:val="left"/>
+      <w:pPr>
+        <w:ind w:left="2497" w:hanging="1080"/>
+      </w:pPr>
+      <w:rPr>
+        <w:rFonts w:hint="default"/>
+      </w:rPr>
+    </w:lvl>
+    <w:lvl w:ilvl="5">
+      <w:start w:val="1"/>
+      <w:numFmt w:val="decimal"/>
+      <w:lvlText w:val="%1.%2.%3.%4.%5.%6"/>
+      <w:lvlJc w:val="left"/>
+      <w:pPr>
+        <w:ind w:left="2857" w:hanging="1440"/>
+      </w:pPr>
+      <w:rPr>
+        <w:rFonts w:hint="default"/>
+      </w:rPr>
+    </w:lvl>
+    <w:lvl w:ilvl="6">
+      <w:start w:val="1"/>
+      <w:numFmt w:val="decimal"/>
+      <w:lvlText w:val="%1.%2.%3.%4.%5.%6.%7"/>
+      <w:lvlJc w:val="left"/>
+      <w:pPr>
+        <w:ind w:left="2857" w:hanging="1440"/>
+      </w:pPr>
+      <w:rPr>
+        <w:rFonts w:hint="default"/>
+      </w:rPr>
+    </w:lvl>
+    <w:lvl w:ilvl="7">
+      <w:start w:val="1"/>
+      <w:numFmt w:val="decimal"/>
+      <w:lvlText w:val="%1.%2.%3.%4.%5.%6.%7.%8"/>
+      <w:lvlJc w:val="left"/>
+      <w:pPr>
+        <w:ind w:left="3217" w:hanging="1800"/>
+      </w:pPr>
+      <w:rPr>
+        <w:rFonts w:hint="default"/>
+      </w:rPr>
+    </w:lvl>
+    <w:lvl w:ilvl="8">
+      <w:start w:val="1"/>
+      <w:numFmt w:val="decimal"/>
+      <w:lvlText w:val="%1.%2.%3.%4.%5.%6.%7.%8.%9"/>
+      <w:lvlJc w:val="left"/>
+      <w:pPr>
+        <w:ind w:left="3577" w:hanging="2160"/>
+      </w:pPr>
+      <w:rPr>
+        <w:rFonts w:hint="default"/>
+      </w:rPr>
+    </w:lvl>
+  </w:abstractNum>
+  <w:abstractNum w:abstractNumId="3" w15:restartNumberingAfterBreak="0">
     <w:nsid w:val="366161D6"/>
     <w:multiLevelType w:val="multilevel"/>
     <w:tmpl w:val="51602B64"/>
@@ -4046,7 +4337,7 @@
       </w:pPr>
     </w:lvl>
   </w:abstractNum>
-  <w:abstractNum w:abstractNumId="3" w15:restartNumberingAfterBreak="0">
+  <w:abstractNum w:abstractNumId="4" w15:restartNumberingAfterBreak="0">
     <w:nsid w:val="3858364C"/>
     <w:multiLevelType w:val="multilevel"/>
     <w:tmpl w:val="73CA9004"/>
@@ -4159,7 +4450,7 @@
       </w:rPr>
     </w:lvl>
   </w:abstractNum>
-  <w:abstractNum w:abstractNumId="4" w15:restartNumberingAfterBreak="0">
+  <w:abstractNum w:abstractNumId="5" w15:restartNumberingAfterBreak="0">
     <w:nsid w:val="3B9F744C"/>
     <w:multiLevelType w:val="hybridMultilevel"/>
     <w:tmpl w:val="0540B36E"/>
@@ -4248,7 +4539,7 @@
       </w:pPr>
     </w:lvl>
   </w:abstractNum>
-  <w:abstractNum w:abstractNumId="5" w15:restartNumberingAfterBreak="0">
+  <w:abstractNum w:abstractNumId="6" w15:restartNumberingAfterBreak="0">
     <w:nsid w:val="452D1842"/>
     <w:multiLevelType w:val="multilevel"/>
     <w:tmpl w:val="99F60D5C"/>
@@ -4361,7 +4652,7 @@
       </w:rPr>
     </w:lvl>
   </w:abstractNum>
-  <w:abstractNum w:abstractNumId="6" w15:restartNumberingAfterBreak="0">
+  <w:abstractNum w:abstractNumId="7" w15:restartNumberingAfterBreak="0">
     <w:nsid w:val="549768B5"/>
     <w:multiLevelType w:val="multilevel"/>
     <w:tmpl w:val="AA2CED40"/>
@@ -4474,7 +4765,7 @@
       </w:rPr>
     </w:lvl>
   </w:abstractNum>
-  <w:abstractNum w:abstractNumId="7" w15:restartNumberingAfterBreak="0">
+  <w:abstractNum w:abstractNumId="8" w15:restartNumberingAfterBreak="0">
     <w:nsid w:val="5C99248F"/>
     <w:multiLevelType w:val="hybridMultilevel"/>
     <w:tmpl w:val="0540B36E"/>
@@ -4563,7 +4854,7 @@
       </w:pPr>
     </w:lvl>
   </w:abstractNum>
-  <w:abstractNum w:abstractNumId="8" w15:restartNumberingAfterBreak="0">
+  <w:abstractNum w:abstractNumId="9" w15:restartNumberingAfterBreak="0">
     <w:nsid w:val="61083259"/>
     <w:multiLevelType w:val="multilevel"/>
     <w:tmpl w:val="019E4B7C"/>
@@ -4676,7 +4967,7 @@
       </w:rPr>
     </w:lvl>
   </w:abstractNum>
-  <w:abstractNum w:abstractNumId="9" w15:restartNumberingAfterBreak="0">
+  <w:abstractNum w:abstractNumId="10" w15:restartNumberingAfterBreak="0">
     <w:nsid w:val="62A6354D"/>
     <w:multiLevelType w:val="multilevel"/>
     <w:tmpl w:val="20BAF09A"/>
@@ -4789,7 +5080,96 @@
       </w:rPr>
     </w:lvl>
   </w:abstractNum>
-  <w:abstractNum w:abstractNumId="10" w15:restartNumberingAfterBreak="0">
+  <w:abstractNum w:abstractNumId="11" w15:restartNumberingAfterBreak="0">
+    <w:nsid w:val="675B5502"/>
+    <w:multiLevelType w:val="hybridMultilevel"/>
+    <w:tmpl w:val="684E176A"/>
+    <w:lvl w:ilvl="0" w:tplc="BE3455AE">
+      <w:start w:val="1"/>
+      <w:numFmt w:val="decimal"/>
+      <w:lvlText w:val="%1."/>
+      <w:lvlJc w:val="left"/>
+      <w:pPr>
+        <w:ind w:left="1800" w:hanging="360"/>
+      </w:pPr>
+      <w:rPr>
+        <w:rFonts w:hint="default"/>
+      </w:rPr>
+    </w:lvl>
+    <w:lvl w:ilvl="1" w:tplc="08090019" w:tentative="1">
+      <w:start w:val="1"/>
+      <w:numFmt w:val="lowerLetter"/>
+      <w:lvlText w:val="%2."/>
+      <w:lvlJc w:val="left"/>
+      <w:pPr>
+        <w:ind w:left="2520" w:hanging="360"/>
+      </w:pPr>
+    </w:lvl>
+    <w:lvl w:ilvl="2" w:tplc="0809001B" w:tentative="1">
+      <w:start w:val="1"/>
+      <w:numFmt w:val="lowerRoman"/>
+      <w:lvlText w:val="%3."/>
+      <w:lvlJc w:val="right"/>
+      <w:pPr>
+        <w:ind w:left="3240" w:hanging="180"/>
+      </w:pPr>
+    </w:lvl>
+    <w:lvl w:ilvl="3" w:tplc="0809000F" w:tentative="1">
+      <w:start w:val="1"/>
+      <w:numFmt w:val="decimal"/>
+      <w:lvlText w:val="%4."/>
+      <w:lvlJc w:val="left"/>
+      <w:pPr>
+        <w:ind w:left="3960" w:hanging="360"/>
+      </w:pPr>
+    </w:lvl>
+    <w:lvl w:ilvl="4" w:tplc="08090019" w:tentative="1">
+      <w:start w:val="1"/>
+      <w:numFmt w:val="lowerLetter"/>
+      <w:lvlText w:val="%5."/>
+      <w:lvlJc w:val="left"/>
+      <w:pPr>
+        <w:ind w:left="4680" w:hanging="360"/>
+      </w:pPr>
+    </w:lvl>
+    <w:lvl w:ilvl="5" w:tplc="0809001B" w:tentative="1">
+      <w:start w:val="1"/>
+      <w:numFmt w:val="lowerRoman"/>
+      <w:lvlText w:val="%6."/>
+      <w:lvlJc w:val="right"/>
+      <w:pPr>
+        <w:ind w:left="5400" w:hanging="180"/>
+      </w:pPr>
+    </w:lvl>
+    <w:lvl w:ilvl="6" w:tplc="0809000F" w:tentative="1">
+      <w:start w:val="1"/>
+      <w:numFmt w:val="decimal"/>
+      <w:lvlText w:val="%7."/>
+      <w:lvlJc w:val="left"/>
+      <w:pPr>
+        <w:ind w:left="6120" w:hanging="360"/>
+      </w:pPr>
+    </w:lvl>
+    <w:lvl w:ilvl="7" w:tplc="08090019" w:tentative="1">
+      <w:start w:val="1"/>
+      <w:numFmt w:val="lowerLetter"/>
+      <w:lvlText w:val="%8."/>
+      <w:lvlJc w:val="left"/>
+      <w:pPr>
+        <w:ind w:left="6840" w:hanging="360"/>
+      </w:pPr>
+    </w:lvl>
+    <w:lvl w:ilvl="8" w:tplc="0809001B" w:tentative="1">
+      <w:start w:val="1"/>
+      <w:numFmt w:val="lowerRoman"/>
+      <w:lvlText w:val="%9."/>
+      <w:lvlJc w:val="right"/>
+      <w:pPr>
+        <w:ind w:left="7560" w:hanging="180"/>
+      </w:pPr>
+    </w:lvl>
+  </w:abstractNum>
+  <w:abstractNum w:abstractNumId="12" w15:restartNumberingAfterBreak="0">
     <w:nsid w:val="7B2C27E2"/>
     <w:multiLevelType w:val="hybridMultilevel"/>
     <w:tmpl w:val="684E176A"/>
@@ -4878,7 +5258,7 @@
       </w:pPr>
     </w:lvl>
   </w:abstractNum>
-  <w:abstractNum w:abstractNumId="11" w15:restartNumberingAfterBreak="0">
+  <w:abstractNum w:abstractNumId="13" w15:restartNumberingAfterBreak="0">
     <w:nsid w:val="7C192C8C"/>
     <w:multiLevelType w:val="hybridMultilevel"/>
     <w:tmpl w:val="4906C674"/>
@@ -4965,7 +5345,7 @@
       </w:pPr>
     </w:lvl>
   </w:abstractNum>
-  <w:abstractNum w:abstractNumId="12" w15:restartNumberingAfterBreak="0">
+  <w:abstractNum w:abstractNumId="14" w15:restartNumberingAfterBreak="0">
     <w:nsid w:val="7D910A1D"/>
     <w:multiLevelType w:val="multilevel"/>
     <w:tmpl w:val="422C1D66"/>
@@ -5079,43 +5459,49 @@
     </w:lvl>
   </w:abstractNum>
   <w:num w:numId="1">
+    <w:abstractNumId w:val="4"/>
+  </w:num>
+  <w:num w:numId="2">
+    <w:abstractNumId w:val="7"/>
+  </w:num>
+  <w:num w:numId="3">
     <w:abstractNumId w:val="3"/>
   </w:num>
-  <w:num w:numId="2">
-    <w:abstractNumId w:val="6"/>
-  </w:num>
-  <w:num w:numId="3">
-    <w:abstractNumId w:val="2"/>
-  </w:num>
   <w:num w:numId="4">
-    <w:abstractNumId w:val="9"/>
+    <w:abstractNumId w:val="10"/>
   </w:num>
   <w:num w:numId="5">
     <w:abstractNumId w:val="0"/>
   </w:num>
   <w:num w:numId="6">
+    <w:abstractNumId w:val="6"/>
+  </w:num>
+  <w:num w:numId="7">
+    <w:abstractNumId w:val="14"/>
+  </w:num>
+  <w:num w:numId="8">
+    <w:abstractNumId w:val="12"/>
+  </w:num>
+  <w:num w:numId="9">
     <w:abstractNumId w:val="5"/>
   </w:num>
-  <w:num w:numId="7">
-    <w:abstractNumId w:val="12"/>
-  </w:num>
-  <w:num w:numId="8">
-    <w:abstractNumId w:val="10"/>
-  </w:num>
-  <w:num w:numId="9">
-    <w:abstractNumId w:val="4"/>
-  </w:num>
   <w:num w:numId="10">
-    <w:abstractNumId w:val="7"/>
+    <w:abstractNumId w:val="8"/>
   </w:num>
   <w:num w:numId="11">
     <w:abstractNumId w:val="1"/>
   </w:num>
   <w:num w:numId="12">
-    <w:abstractNumId w:val="11"/>
+    <w:abstractNumId w:val="13"/>
   </w:num>
   <w:num w:numId="13">
-    <w:abstractNumId w:val="8"/>
+    <w:abstractNumId w:val="9"/>
+  </w:num>
+  <w:num w:numId="14">
+    <w:abstractNumId w:val="2"/>
+  </w:num>
+  <w:num w:numId="15">
+    <w:abstractNumId w:val="11"/>
   </w:num>
 </w:numbering>
 </file>

</xml_diff>